<commit_message>
genProblema.py y Correccione menores
</commit_message>
<xml_diff>
--- a/GSA.docx
+++ b/GSA.docx
@@ -597,7 +597,23 @@
               <w:sz w:val="24"/>
               <w:szCs w:val="24"/>
             </w:rPr>
-            <m:t xml:space="preserve"> = </m:t>
+            <m:t xml:space="preserve"> </m:t>
+          </m:r>
+          <m:r>
+            <w:rPr>
+              <w:rFonts w:ascii="Cambria Math" w:eastAsiaTheme="minorEastAsia" w:hAnsi="Cambria Math" w:cs="Arial"/>
+              <w:sz w:val="24"/>
+              <w:szCs w:val="24"/>
+            </w:rPr>
+            <m:t>=</m:t>
+          </m:r>
+          <m:r>
+            <w:rPr>
+              <w:rFonts w:ascii="Cambria Math" w:eastAsiaTheme="minorEastAsia" w:hAnsi="Cambria Math" w:cs="Arial"/>
+              <w:sz w:val="24"/>
+              <w:szCs w:val="24"/>
+            </w:rPr>
+            <m:t xml:space="preserve"> </m:t>
           </m:r>
           <m:nary>
             <m:naryPr>
@@ -1356,31 +1372,7 @@
             <w:sz w:val="32"/>
             <w:szCs w:val="32"/>
           </w:rPr>
-          <m:t>) *</m:t>
-        </m:r>
-        <m:r>
-          <w:rPr>
-            <w:rFonts w:ascii="Cambria Math" w:eastAsiaTheme="minorEastAsia" w:hAnsi="Cambria Math" w:cs="Arial"/>
-            <w:sz w:val="32"/>
-            <w:szCs w:val="32"/>
-          </w:rPr>
-          <m:t>exp</m:t>
-        </m:r>
-        <m:r>
-          <w:rPr>
-            <w:rFonts w:ascii="Cambria Math" w:eastAsiaTheme="minorEastAsia" w:hAnsi="Cambria Math" w:cs="Arial"/>
-            <w:sz w:val="32"/>
-            <w:szCs w:val="32"/>
-          </w:rPr>
-          <m:t xml:space="preserve"> </m:t>
-        </m:r>
-        <m:r>
-          <w:rPr>
-            <w:rFonts w:ascii="Cambria Math" w:eastAsiaTheme="minorEastAsia" w:hAnsi="Cambria Math" w:cs="Arial"/>
-            <w:sz w:val="32"/>
-            <w:szCs w:val="32"/>
-          </w:rPr>
-          <m:t>(</m:t>
+          <m:t>) *exp (</m:t>
         </m:r>
         <m:f>
           <m:fPr>
@@ -1424,7 +1416,29 @@
                 <w:sz w:val="32"/>
                 <w:szCs w:val="32"/>
               </w:rPr>
-              <m:t xml:space="preserve"> *t</m:t>
+              <m:t xml:space="preserve"> </m:t>
+            </m:r>
+            <m:r>
+              <m:rPr>
+                <m:sty m:val="p"/>
+              </m:rPr>
+              <w:rPr>
+                <w:rFonts w:ascii="Cambria Math" w:eastAsiaTheme="minorEastAsia" w:hAnsi="Arial" w:cs="Arial"/>
+                <w:sz w:val="32"/>
+                <w:szCs w:val="32"/>
+              </w:rPr>
+              <m:t>*</m:t>
+            </m:r>
+            <m:r>
+              <m:rPr>
+                <m:sty m:val="p"/>
+              </m:rPr>
+              <w:rPr>
+                <w:rFonts w:ascii="Cambria Math" w:eastAsiaTheme="minorEastAsia" w:hAnsi="Arial" w:cs="Arial"/>
+                <w:sz w:val="32"/>
+                <w:szCs w:val="32"/>
+              </w:rPr>
+              <m:t>t</m:t>
             </m:r>
           </m:num>
           <m:den>
@@ -3693,6 +3707,7 @@
   <w:style w:type="character" w:default="1" w:styleId="Fuentedeprrafopredeter">
     <w:name w:val="Default Paragraph Font"/>
     <w:uiPriority w:val="1"/>
+    <w:semiHidden/>
     <w:unhideWhenUsed/>
   </w:style>
   <w:style w:type="table" w:default="1" w:styleId="Tablanormal">

</xml_diff>